<commit_message>
Added to the skillsets
</commit_message>
<xml_diff>
--- a/IT488_Unit_1_Assignment_TeamWest_051820.docx
+++ b/IT488_Unit_1_Assignment_TeamWest_051820.docx
@@ -957,6 +957,12 @@
                 <w:rFonts w:asciiTheme="majorHAnsi" w:hAnsiTheme="majorHAnsi"/>
               </w:rPr>
             </w:pPr>
+            <w:r>
+              <w:rPr>
+                <w:rFonts w:asciiTheme="majorHAnsi" w:hAnsiTheme="majorHAnsi"/>
+              </w:rPr>
+              <w:t>Programming and Database design/management</w:t>
+            </w:r>
           </w:p>
         </w:tc>
       </w:tr>

</xml_diff>